<commit_message>
V2 added (improved structure) complete overhaul
</commit_message>
<xml_diff>
--- a/Coding Plan V2.docx
+++ b/Coding Plan V2.docx
@@ -4,13 +4,687 @@
   <w:body>
     <w:p>
       <w:pPr>
-        <w:pStyle w:val="berschrift1"/>
+        <w:pStyle w:val="Titel"/>
       </w:pPr>
       <w:r>
         <w:t>Coding Roadmap Blast Adventures</w:t>
       </w:r>
     </w:p>
     <w:p/>
+    <w:p>
+      <w:pPr>
+        <w:pStyle w:val="berschrift2"/>
+      </w:pPr>
+      <w:r>
+        <w:t>Ziel des Projekts</w:t>
+      </w:r>
+    </w:p>
+    <w:p>
+      <w:pPr>
+        <w:pStyle w:val="Listenabsatz"/>
+        <w:numPr>
+          <w:ilvl w:val="0"/>
+          <w:numId w:val="1"/>
+        </w:numPr>
+      </w:pPr>
+      <w:r>
+        <w:t xml:space="preserve">Vollständiges Spiel </w:t>
+      </w:r>
+    </w:p>
+    <w:p>
+      <w:pPr>
+        <w:pStyle w:val="Listenabsatz"/>
+        <w:numPr>
+          <w:ilvl w:val="1"/>
+          <w:numId w:val="1"/>
+        </w:numPr>
+      </w:pPr>
+      <w:r>
+        <w:t xml:space="preserve">Rogue Like </w:t>
+      </w:r>
+    </w:p>
+    <w:p>
+      <w:pPr>
+        <w:pStyle w:val="Listenabsatz"/>
+        <w:numPr>
+          <w:ilvl w:val="0"/>
+          <w:numId w:val="1"/>
+        </w:numPr>
+      </w:pPr>
+      <w:r>
+        <w:t>Projekt Dokumentieren</w:t>
+      </w:r>
+    </w:p>
+    <w:p/>
+    <w:p>
+      <w:pPr>
+        <w:pStyle w:val="berschrift2"/>
+      </w:pPr>
+      <w:r>
+        <w:t>Runtergebrochen:</w:t>
+      </w:r>
+    </w:p>
+    <w:p>
+      <w:pPr>
+        <w:pStyle w:val="berschrift3"/>
+        <w:numPr>
+          <w:ilvl w:val="0"/>
+          <w:numId w:val="2"/>
+        </w:numPr>
+      </w:pPr>
+      <w:r>
+        <w:t>Spielablauf (Loop)</w:t>
+      </w:r>
+    </w:p>
+    <w:p>
+      <w:pPr>
+        <w:pStyle w:val="Listenabsatz"/>
+        <w:numPr>
+          <w:ilvl w:val="0"/>
+          <w:numId w:val="6"/>
+        </w:numPr>
+      </w:pPr>
+      <w:r>
+        <w:t>Schneller Wechsel zwischen Spielmodi</w:t>
+      </w:r>
+    </w:p>
+    <w:p>
+      <w:pPr>
+        <w:pStyle w:val="Listenabsatz"/>
+        <w:numPr>
+          <w:ilvl w:val="0"/>
+          <w:numId w:val="6"/>
+        </w:numPr>
+      </w:pPr>
+      <w:r>
+        <w:t>Clock mit 60Fps</w:t>
+      </w:r>
+    </w:p>
+    <w:p>
+      <w:pPr>
+        <w:pStyle w:val="Listenabsatz"/>
+        <w:numPr>
+          <w:ilvl w:val="0"/>
+          <w:numId w:val="6"/>
+        </w:numPr>
+        <w:rPr>
+          <w:color w:val="A6A6A6" w:themeColor="background1" w:themeShade="A6"/>
+        </w:rPr>
+      </w:pPr>
+      <w:r>
+        <w:rPr>
+          <w:color w:val="A6A6A6" w:themeColor="background1" w:themeShade="A6"/>
+        </w:rPr>
+        <w:t>Speichern von Spieldateien evtl in Json?</w:t>
+      </w:r>
+      <w:r>
+        <w:rPr>
+          <w:color w:val="A6A6A6" w:themeColor="background1" w:themeShade="A6"/>
+        </w:rPr>
+        <w:t xml:space="preserve"> – Später Weiterspielen (Spielstände)</w:t>
+      </w:r>
+    </w:p>
+    <w:p>
+      <w:pPr>
+        <w:pStyle w:val="Listenabsatz"/>
+        <w:numPr>
+          <w:ilvl w:val="0"/>
+          <w:numId w:val="6"/>
+        </w:numPr>
+        <w:rPr>
+          <w:color w:val="A6A6A6" w:themeColor="background1" w:themeShade="A6"/>
+        </w:rPr>
+      </w:pPr>
+      <w:r>
+        <w:rPr>
+          <w:color w:val="A6A6A6" w:themeColor="background1" w:themeShade="A6"/>
+        </w:rPr>
+        <w:t>Economy mit Items und Coins</w:t>
+      </w:r>
+    </w:p>
+    <w:p>
+      <w:pPr>
+        <w:pStyle w:val="berschrift3"/>
+        <w:numPr>
+          <w:ilvl w:val="0"/>
+          <w:numId w:val="2"/>
+        </w:numPr>
+      </w:pPr>
+      <w:r>
+        <w:t>Spielmodi</w:t>
+      </w:r>
+    </w:p>
+    <w:p>
+      <w:pPr>
+        <w:pStyle w:val="Listenabsatz"/>
+        <w:numPr>
+          <w:ilvl w:val="0"/>
+          <w:numId w:val="5"/>
+        </w:numPr>
+      </w:pPr>
+      <w:r>
+        <w:t>Running (Exploring)</w:t>
+      </w:r>
+    </w:p>
+    <w:p>
+      <w:pPr>
+        <w:pStyle w:val="Listenabsatz"/>
+        <w:numPr>
+          <w:ilvl w:val="0"/>
+          <w:numId w:val="5"/>
+        </w:numPr>
+      </w:pPr>
+      <w:r>
+        <w:t>Fighting</w:t>
+      </w:r>
+    </w:p>
+    <w:p>
+      <w:pPr>
+        <w:pStyle w:val="Listenabsatz"/>
+        <w:numPr>
+          <w:ilvl w:val="0"/>
+          <w:numId w:val="5"/>
+        </w:numPr>
+      </w:pPr>
+      <w:r>
+        <w:t>Title-Screen</w:t>
+      </w:r>
+    </w:p>
+    <w:p>
+      <w:pPr>
+        <w:pStyle w:val="Listenabsatz"/>
+        <w:numPr>
+          <w:ilvl w:val="0"/>
+          <w:numId w:val="5"/>
+        </w:numPr>
+      </w:pPr>
+      <w:r>
+        <w:t>End-Screen</w:t>
+      </w:r>
+    </w:p>
+    <w:p>
+      <w:pPr>
+        <w:pStyle w:val="berschrift3"/>
+        <w:numPr>
+          <w:ilvl w:val="0"/>
+          <w:numId w:val="2"/>
+        </w:numPr>
+      </w:pPr>
+      <w:r>
+        <w:t>Map</w:t>
+      </w:r>
+    </w:p>
+    <w:p>
+      <w:pPr>
+        <w:pStyle w:val="Listenabsatz"/>
+        <w:numPr>
+          <w:ilvl w:val="0"/>
+          <w:numId w:val="4"/>
+        </w:numPr>
+      </w:pPr>
+      <w:r>
+        <w:t>Rendering (Tiles)</w:t>
+      </w:r>
+    </w:p>
+    <w:p>
+      <w:pPr>
+        <w:pStyle w:val="Listenabsatz"/>
+        <w:numPr>
+          <w:ilvl w:val="0"/>
+          <w:numId w:val="4"/>
+        </w:numPr>
+      </w:pPr>
+      <w:r>
+        <w:t>Artworks</w:t>
+      </w:r>
+    </w:p>
+    <w:p>
+      <w:pPr>
+        <w:pStyle w:val="Listenabsatz"/>
+        <w:numPr>
+          <w:ilvl w:val="0"/>
+          <w:numId w:val="4"/>
+        </w:numPr>
+        <w:rPr>
+          <w:color w:val="A6A6A6" w:themeColor="background1" w:themeShade="A6"/>
+        </w:rPr>
+      </w:pPr>
+      <w:r>
+        <w:rPr>
+          <w:color w:val="A6A6A6" w:themeColor="background1" w:themeShade="A6"/>
+        </w:rPr>
+        <w:t xml:space="preserve">Maps Wechseln? </w:t>
+      </w:r>
+    </w:p>
+    <w:p>
+      <w:pPr>
+        <w:pStyle w:val="Listenabsatz"/>
+        <w:numPr>
+          <w:ilvl w:val="0"/>
+          <w:numId w:val="4"/>
+        </w:numPr>
+        <w:rPr>
+          <w:color w:val="A6A6A6" w:themeColor="background1" w:themeShade="A6"/>
+        </w:rPr>
+      </w:pPr>
+      <w:r>
+        <w:rPr>
+          <w:color w:val="A6A6A6" w:themeColor="background1" w:themeShade="A6"/>
+        </w:rPr>
+        <w:t>Map folgt dem Spieler</w:t>
+      </w:r>
+    </w:p>
+    <w:p>
+      <w:pPr>
+        <w:pStyle w:val="berschrift3"/>
+        <w:numPr>
+          <w:ilvl w:val="0"/>
+          <w:numId w:val="2"/>
+        </w:numPr>
+      </w:pPr>
+      <w:r>
+        <w:t>Spieler</w:t>
+      </w:r>
+    </w:p>
+    <w:p>
+      <w:pPr>
+        <w:pStyle w:val="Listenabsatz"/>
+        <w:numPr>
+          <w:ilvl w:val="0"/>
+          <w:numId w:val="7"/>
+        </w:numPr>
+      </w:pPr>
+      <w:r>
+        <w:t>Artwork</w:t>
+      </w:r>
+    </w:p>
+    <w:p>
+      <w:pPr>
+        <w:pStyle w:val="Listenabsatz"/>
+        <w:numPr>
+          <w:ilvl w:val="0"/>
+          <w:numId w:val="7"/>
+        </w:numPr>
+      </w:pPr>
+      <w:r>
+        <w:t>Bewegung</w:t>
+      </w:r>
+    </w:p>
+    <w:p>
+      <w:pPr>
+        <w:pStyle w:val="Listenabsatz"/>
+        <w:numPr>
+          <w:ilvl w:val="0"/>
+          <w:numId w:val="7"/>
+        </w:numPr>
+      </w:pPr>
+      <w:r>
+        <w:t>GUI</w:t>
+      </w:r>
+    </w:p>
+    <w:p>
+      <w:pPr>
+        <w:pStyle w:val="Listenabsatz"/>
+        <w:numPr>
+          <w:ilvl w:val="0"/>
+          <w:numId w:val="7"/>
+        </w:numPr>
+      </w:pPr>
+      <w:r>
+        <w:t>Stats</w:t>
+      </w:r>
+    </w:p>
+    <w:p>
+      <w:pPr>
+        <w:pStyle w:val="Listenabsatz"/>
+        <w:numPr>
+          <w:ilvl w:val="0"/>
+          <w:numId w:val="7"/>
+        </w:numPr>
+      </w:pPr>
+      <w:r>
+        <w:t>Verschiedene Charaktere</w:t>
+      </w:r>
+    </w:p>
+    <w:p>
+      <w:pPr>
+        <w:pStyle w:val="Listenabsatz"/>
+        <w:numPr>
+          <w:ilvl w:val="0"/>
+          <w:numId w:val="7"/>
+        </w:numPr>
+      </w:pPr>
+      <w:r>
+        <w:t>Inventar</w:t>
+      </w:r>
+    </w:p>
+    <w:p>
+      <w:pPr>
+        <w:pStyle w:val="berschrift3"/>
+        <w:numPr>
+          <w:ilvl w:val="0"/>
+          <w:numId w:val="2"/>
+        </w:numPr>
+      </w:pPr>
+      <w:r>
+        <w:t>Gegner</w:t>
+      </w:r>
+    </w:p>
+    <w:p>
+      <w:pPr>
+        <w:pStyle w:val="Listenabsatz"/>
+        <w:numPr>
+          <w:ilvl w:val="0"/>
+          <w:numId w:val="8"/>
+        </w:numPr>
+      </w:pPr>
+      <w:r>
+        <w:t>Artwork</w:t>
+      </w:r>
+    </w:p>
+    <w:p>
+      <w:pPr>
+        <w:pStyle w:val="Listenabsatz"/>
+        <w:numPr>
+          <w:ilvl w:val="0"/>
+          <w:numId w:val="8"/>
+        </w:numPr>
+      </w:pPr>
+      <w:r>
+        <w:t>Stats</w:t>
+      </w:r>
+    </w:p>
+    <w:p>
+      <w:pPr>
+        <w:pStyle w:val="Listenabsatz"/>
+        <w:numPr>
+          <w:ilvl w:val="0"/>
+          <w:numId w:val="8"/>
+        </w:numPr>
+      </w:pPr>
+      <w:r>
+        <w:t>Verschiedene Charaktere</w:t>
+      </w:r>
+    </w:p>
+    <w:p>
+      <w:pPr>
+        <w:pStyle w:val="berschrift3"/>
+        <w:numPr>
+          <w:ilvl w:val="0"/>
+          <w:numId w:val="2"/>
+        </w:numPr>
+      </w:pPr>
+      <w:r>
+        <w:lastRenderedPageBreak/>
+        <w:t>Stats</w:t>
+      </w:r>
+    </w:p>
+    <w:p>
+      <w:pPr>
+        <w:pStyle w:val="Listenabsatz"/>
+        <w:numPr>
+          <w:ilvl w:val="0"/>
+          <w:numId w:val="9"/>
+        </w:numPr>
+      </w:pPr>
+      <w:r>
+        <w:t>HP</w:t>
+      </w:r>
+    </w:p>
+    <w:p>
+      <w:pPr>
+        <w:pStyle w:val="Listenabsatz"/>
+        <w:numPr>
+          <w:ilvl w:val="0"/>
+          <w:numId w:val="9"/>
+        </w:numPr>
+      </w:pPr>
+      <w:r>
+        <w:t>XP</w:t>
+      </w:r>
+    </w:p>
+    <w:p>
+      <w:pPr>
+        <w:pStyle w:val="Listenabsatz"/>
+        <w:numPr>
+          <w:ilvl w:val="0"/>
+          <w:numId w:val="9"/>
+        </w:numPr>
+      </w:pPr>
+      <w:r>
+        <w:t>Speed</w:t>
+      </w:r>
+    </w:p>
+    <w:p>
+      <w:pPr>
+        <w:pStyle w:val="Listenabsatz"/>
+        <w:numPr>
+          <w:ilvl w:val="0"/>
+          <w:numId w:val="9"/>
+        </w:numPr>
+      </w:pPr>
+      <w:r>
+        <w:t>Att DMG</w:t>
+      </w:r>
+    </w:p>
+    <w:p>
+      <w:pPr>
+        <w:pStyle w:val="Listenabsatz"/>
+        <w:numPr>
+          <w:ilvl w:val="0"/>
+          <w:numId w:val="9"/>
+        </w:numPr>
+      </w:pPr>
+      <w:r>
+        <w:t>Dodge</w:t>
+      </w:r>
+    </w:p>
+    <w:p>
+      <w:pPr>
+        <w:pStyle w:val="Listenabsatz"/>
+        <w:numPr>
+          <w:ilvl w:val="0"/>
+          <w:numId w:val="9"/>
+        </w:numPr>
+      </w:pPr>
+      <w:r>
+        <w:t>Defence</w:t>
+      </w:r>
+    </w:p>
+    <w:p>
+      <w:pPr>
+        <w:pStyle w:val="Listenabsatz"/>
+        <w:numPr>
+          <w:ilvl w:val="0"/>
+          <w:numId w:val="9"/>
+        </w:numPr>
+      </w:pPr>
+      <w:r>
+        <w:t>Crits Prob</w:t>
+      </w:r>
+    </w:p>
+    <w:p>
+      <w:pPr>
+        <w:pStyle w:val="Listenabsatz"/>
+        <w:numPr>
+          <w:ilvl w:val="0"/>
+          <w:numId w:val="9"/>
+        </w:numPr>
+      </w:pPr>
+      <w:r>
+        <w:t>Difficulty Scaling</w:t>
+      </w:r>
+    </w:p>
+    <w:p>
+      <w:pPr>
+        <w:pStyle w:val="Listenabsatz"/>
+      </w:pPr>
+    </w:p>
+    <w:p>
+      <w:pPr>
+        <w:pStyle w:val="Listenabsatz"/>
+        <w:ind w:left="360"/>
+      </w:pPr>
+      <w:r>
+        <w:t>Balancing!!!</w:t>
+      </w:r>
+    </w:p>
+    <w:p>
+      <w:pPr>
+        <w:pStyle w:val="berschrift3"/>
+        <w:numPr>
+          <w:ilvl w:val="0"/>
+          <w:numId w:val="2"/>
+        </w:numPr>
+      </w:pPr>
+      <w:r>
+        <w:t>Interaktionen</w:t>
+      </w:r>
+    </w:p>
+    <w:p>
+      <w:pPr>
+        <w:pStyle w:val="Listenabsatz"/>
+        <w:numPr>
+          <w:ilvl w:val="0"/>
+          <w:numId w:val="10"/>
+        </w:numPr>
+      </w:pPr>
+      <w:r>
+        <w:t>Fighting</w:t>
+      </w:r>
+    </w:p>
+    <w:p>
+      <w:pPr>
+        <w:pStyle w:val="Listenabsatz"/>
+        <w:numPr>
+          <w:ilvl w:val="0"/>
+          <w:numId w:val="10"/>
+        </w:numPr>
+      </w:pPr>
+      <w:r>
+        <w:t>Schlagabtausch</w:t>
+      </w:r>
+    </w:p>
+    <w:p>
+      <w:pPr>
+        <w:pStyle w:val="Listenabsatz"/>
+        <w:numPr>
+          <w:ilvl w:val="0"/>
+          <w:numId w:val="10"/>
+        </w:numPr>
+      </w:pPr>
+      <w:r>
+        <w:t>Drops</w:t>
+      </w:r>
+    </w:p>
+    <w:p>
+      <w:pPr>
+        <w:pStyle w:val="Listenabsatz"/>
+        <w:numPr>
+          <w:ilvl w:val="0"/>
+          <w:numId w:val="10"/>
+        </w:numPr>
+      </w:pPr>
+      <w:r>
+        <w:t>Wann Fighten</w:t>
+      </w:r>
+    </w:p>
+    <w:p>
+      <w:pPr>
+        <w:pStyle w:val="Listenabsatz"/>
+        <w:numPr>
+          <w:ilvl w:val="0"/>
+          <w:numId w:val="10"/>
+        </w:numPr>
+        <w:rPr>
+          <w:b/>
+        </w:rPr>
+      </w:pPr>
+      <w:r>
+        <w:rPr>
+          <w:b/>
+        </w:rPr>
+        <w:t>Animationen</w:t>
+      </w:r>
+    </w:p>
+    <w:p>
+      <w:pPr>
+        <w:pStyle w:val="Listenabsatz"/>
+        <w:numPr>
+          <w:ilvl w:val="0"/>
+          <w:numId w:val="10"/>
+        </w:numPr>
+        <w:rPr>
+          <w:color w:val="A6A6A6" w:themeColor="background1" w:themeShade="A6"/>
+        </w:rPr>
+      </w:pPr>
+      <w:r>
+        <w:rPr>
+          <w:color w:val="A6A6A6" w:themeColor="background1" w:themeShade="A6"/>
+        </w:rPr>
+        <w:t>Trading??</w:t>
+      </w:r>
+    </w:p>
+    <w:p>
+      <w:pPr>
+        <w:pStyle w:val="berschrift3"/>
+        <w:numPr>
+          <w:ilvl w:val="0"/>
+          <w:numId w:val="2"/>
+        </w:numPr>
+      </w:pPr>
+      <w:r>
+        <w:t>Items</w:t>
+      </w:r>
+    </w:p>
+    <w:p>
+      <w:pPr>
+        <w:pStyle w:val="Listenabsatz"/>
+        <w:numPr>
+          <w:ilvl w:val="0"/>
+          <w:numId w:val="11"/>
+        </w:numPr>
+      </w:pPr>
+      <w:r>
+        <w:t>Verändern Stats</w:t>
+      </w:r>
+    </w:p>
+    <w:p>
+      <w:pPr>
+        <w:pStyle w:val="Listenabsatz"/>
+        <w:numPr>
+          <w:ilvl w:val="0"/>
+          <w:numId w:val="11"/>
+        </w:numPr>
+      </w:pPr>
+      <w:r>
+        <w:t>Sammelbar</w:t>
+      </w:r>
+    </w:p>
+    <w:p>
+      <w:pPr>
+        <w:pStyle w:val="Listenabsatz"/>
+        <w:numPr>
+          <w:ilvl w:val="0"/>
+          <w:numId w:val="11"/>
+        </w:numPr>
+      </w:pPr>
+      <w:r>
+        <w:t>Tradebar (Händler auf Map)</w:t>
+      </w:r>
+    </w:p>
+    <w:p>
+      <w:pPr>
+        <w:pStyle w:val="Listenabsatz"/>
+        <w:numPr>
+          <w:ilvl w:val="0"/>
+          <w:numId w:val="11"/>
+        </w:numPr>
+      </w:pPr>
+      <w:r>
+        <w:t>Platz im Inventar</w:t>
+      </w:r>
+    </w:p>
     <w:p/>
     <w:sectPr>
       <w:pgSz w:w="11906" w:h="16838"/>
@@ -21,6 +695,1263 @@
     </w:sectPr>
   </w:body>
 </w:document>
+</file>
+
+<file path=word/numbering.xml><?xml version="1.0" encoding="utf-8"?>
+<w:numbering xmlns:wpc="http://schemas.microsoft.com/office/word/2010/wordprocessingCanvas" xmlns:cx="http://schemas.microsoft.com/office/drawing/2014/chartex" xmlns:cx1="http://schemas.microsoft.com/office/drawing/2015/9/8/chartex" xmlns:cx2="http://schemas.microsoft.com/office/drawing/2015/10/21/chartex" xmlns:cx3="http://schemas.microsoft.com/office/drawing/2016/5/9/chartex" xmlns:cx4="http://schemas.microsoft.com/office/drawing/2016/5/10/chartex" xmlns:cx5="http://schemas.microsoft.com/office/drawing/2016/5/11/chartex" xmlns:cx6="http://schemas.microsoft.com/office/drawing/2016/5/12/chartex" xmlns:cx7="http://schemas.microsoft.com/office/drawing/2016/5/13/chartex" xmlns:cx8="http://schemas.microsoft.com/office/drawing/2016/5/14/chartex" xmlns:mc="http://schemas.openxmlformats.org/markup-compatibility/2006" xmlns:aink="http://schemas.microsoft.com/office/drawing/2016/ink" xmlns:am3d="http://schemas.microsoft.com/office/drawing/2017/model3d" xmlns:o="urn:schemas-microsoft-com:office:office" xmlns:oel="http://schemas.microsoft.com/office/2019/extlst" xmlns:r="http://schemas.openxmlformats.org/officeDocument/2006/relationships" xmlns:m="http://schemas.openxmlformats.org/officeDocument/2006/math" xmlns:v="urn:schemas-microsoft-com:vml" xmlns:wp14="http://schemas.microsoft.com/office/word/2010/wordprocessingDrawing" xmlns:wp="http://schemas.openxmlformats.org/drawingml/2006/wordprocessingDrawing" xmlns:w10="urn:schemas-microsoft-com:office:word" xmlns:w="http://schemas.openxmlformats.org/wordprocessingml/2006/main" xmlns:w14="http://schemas.microsoft.com/office/word/2010/wordml" xmlns:w15="http://schemas.microsoft.com/office/word/2012/wordml" xmlns:w16cex="http://schemas.microsoft.com/office/word/2018/wordml/cex" xmlns:w16cid="http://schemas.microsoft.com/office/word/2016/wordml/cid" xmlns:w16="http://schemas.microsoft.com/office/word/2018/wordml" xmlns:w16du="http://schemas.microsoft.com/office/word/2023/wordml/word16du" xmlns:w16sdtdh="http://schemas.microsoft.com/office/word/2020/wordml/sdtdatahash" xmlns:w16sdtfl="http://schemas.microsoft.com/office/word/2024/wordml/sdtformatlock" xmlns:w16se="http://schemas.microsoft.com/office/word/2015/wordml/symex" xmlns:wpg="http://schemas.microsoft.com/office/word/2010/wordprocessingGroup" xmlns:wpi="http://schemas.microsoft.com/office/word/2010/wordprocessingInk" xmlns:wne="http://schemas.microsoft.com/office/word/2006/wordml" xmlns:wps="http://schemas.microsoft.com/office/word/2010/wordprocessingShape" mc:Ignorable="w14 w15 w16se w16cid w16 w16cex w16sdtdh w16sdtfl w16du wp14">
+  <w:abstractNum w:abstractNumId="0" w15:restartNumberingAfterBreak="0">
+    <w:nsid w:val="021E5709"/>
+    <w:multiLevelType w:val="hybridMultilevel"/>
+    <w:tmpl w:val="F334CAA8"/>
+    <w:lvl w:ilvl="0" w:tplc="04070001">
+      <w:start w:val="1"/>
+      <w:numFmt w:val="bullet"/>
+      <w:lvlText w:val=""/>
+      <w:lvlJc w:val="left"/>
+      <w:pPr>
+        <w:ind w:left="720" w:hanging="360"/>
+      </w:pPr>
+      <w:rPr>
+        <w:rFonts w:ascii="Symbol" w:hAnsi="Symbol" w:hint="default"/>
+      </w:rPr>
+    </w:lvl>
+    <w:lvl w:ilvl="1" w:tplc="04070003" w:tentative="1">
+      <w:start w:val="1"/>
+      <w:numFmt w:val="bullet"/>
+      <w:lvlText w:val="o"/>
+      <w:lvlJc w:val="left"/>
+      <w:pPr>
+        <w:ind w:left="1800" w:hanging="360"/>
+      </w:pPr>
+      <w:rPr>
+        <w:rFonts w:ascii="Courier New" w:hAnsi="Courier New" w:cs="Courier New" w:hint="default"/>
+      </w:rPr>
+    </w:lvl>
+    <w:lvl w:ilvl="2" w:tplc="04070005" w:tentative="1">
+      <w:start w:val="1"/>
+      <w:numFmt w:val="bullet"/>
+      <w:lvlText w:val=""/>
+      <w:lvlJc w:val="left"/>
+      <w:pPr>
+        <w:ind w:left="2520" w:hanging="360"/>
+      </w:pPr>
+      <w:rPr>
+        <w:rFonts w:ascii="Wingdings" w:hAnsi="Wingdings" w:hint="default"/>
+      </w:rPr>
+    </w:lvl>
+    <w:lvl w:ilvl="3" w:tplc="04070001" w:tentative="1">
+      <w:start w:val="1"/>
+      <w:numFmt w:val="bullet"/>
+      <w:lvlText w:val=""/>
+      <w:lvlJc w:val="left"/>
+      <w:pPr>
+        <w:ind w:left="3240" w:hanging="360"/>
+      </w:pPr>
+      <w:rPr>
+        <w:rFonts w:ascii="Symbol" w:hAnsi="Symbol" w:hint="default"/>
+      </w:rPr>
+    </w:lvl>
+    <w:lvl w:ilvl="4" w:tplc="04070003" w:tentative="1">
+      <w:start w:val="1"/>
+      <w:numFmt w:val="bullet"/>
+      <w:lvlText w:val="o"/>
+      <w:lvlJc w:val="left"/>
+      <w:pPr>
+        <w:ind w:left="3960" w:hanging="360"/>
+      </w:pPr>
+      <w:rPr>
+        <w:rFonts w:ascii="Courier New" w:hAnsi="Courier New" w:cs="Courier New" w:hint="default"/>
+      </w:rPr>
+    </w:lvl>
+    <w:lvl w:ilvl="5" w:tplc="04070005" w:tentative="1">
+      <w:start w:val="1"/>
+      <w:numFmt w:val="bullet"/>
+      <w:lvlText w:val=""/>
+      <w:lvlJc w:val="left"/>
+      <w:pPr>
+        <w:ind w:left="4680" w:hanging="360"/>
+      </w:pPr>
+      <w:rPr>
+        <w:rFonts w:ascii="Wingdings" w:hAnsi="Wingdings" w:hint="default"/>
+      </w:rPr>
+    </w:lvl>
+    <w:lvl w:ilvl="6" w:tplc="04070001" w:tentative="1">
+      <w:start w:val="1"/>
+      <w:numFmt w:val="bullet"/>
+      <w:lvlText w:val=""/>
+      <w:lvlJc w:val="left"/>
+      <w:pPr>
+        <w:ind w:left="5400" w:hanging="360"/>
+      </w:pPr>
+      <w:rPr>
+        <w:rFonts w:ascii="Symbol" w:hAnsi="Symbol" w:hint="default"/>
+      </w:rPr>
+    </w:lvl>
+    <w:lvl w:ilvl="7" w:tplc="04070003" w:tentative="1">
+      <w:start w:val="1"/>
+      <w:numFmt w:val="bullet"/>
+      <w:lvlText w:val="o"/>
+      <w:lvlJc w:val="left"/>
+      <w:pPr>
+        <w:ind w:left="6120" w:hanging="360"/>
+      </w:pPr>
+      <w:rPr>
+        <w:rFonts w:ascii="Courier New" w:hAnsi="Courier New" w:cs="Courier New" w:hint="default"/>
+      </w:rPr>
+    </w:lvl>
+    <w:lvl w:ilvl="8" w:tplc="04070005" w:tentative="1">
+      <w:start w:val="1"/>
+      <w:numFmt w:val="bullet"/>
+      <w:lvlText w:val=""/>
+      <w:lvlJc w:val="left"/>
+      <w:pPr>
+        <w:ind w:left="6840" w:hanging="360"/>
+      </w:pPr>
+      <w:rPr>
+        <w:rFonts w:ascii="Wingdings" w:hAnsi="Wingdings" w:hint="default"/>
+      </w:rPr>
+    </w:lvl>
+  </w:abstractNum>
+  <w:abstractNum w:abstractNumId="1" w15:restartNumberingAfterBreak="0">
+    <w:nsid w:val="0C2D3E5C"/>
+    <w:multiLevelType w:val="hybridMultilevel"/>
+    <w:tmpl w:val="51CC591E"/>
+    <w:lvl w:ilvl="0" w:tplc="95FC6710">
+      <w:start w:val="7"/>
+      <w:numFmt w:val="bullet"/>
+      <w:lvlText w:val="-"/>
+      <w:lvlJc w:val="left"/>
+      <w:pPr>
+        <w:ind w:left="360" w:hanging="360"/>
+      </w:pPr>
+      <w:rPr>
+        <w:rFonts w:ascii="Aptos" w:eastAsiaTheme="minorHAnsi" w:hAnsi="Aptos" w:cstheme="minorBidi" w:hint="default"/>
+      </w:rPr>
+    </w:lvl>
+    <w:lvl w:ilvl="1" w:tplc="04070003" w:tentative="1">
+      <w:start w:val="1"/>
+      <w:numFmt w:val="bullet"/>
+      <w:lvlText w:val="o"/>
+      <w:lvlJc w:val="left"/>
+      <w:pPr>
+        <w:ind w:left="1080" w:hanging="360"/>
+      </w:pPr>
+      <w:rPr>
+        <w:rFonts w:ascii="Courier New" w:hAnsi="Courier New" w:cs="Courier New" w:hint="default"/>
+      </w:rPr>
+    </w:lvl>
+    <w:lvl w:ilvl="2" w:tplc="04070005" w:tentative="1">
+      <w:start w:val="1"/>
+      <w:numFmt w:val="bullet"/>
+      <w:lvlText w:val=""/>
+      <w:lvlJc w:val="left"/>
+      <w:pPr>
+        <w:ind w:left="1800" w:hanging="360"/>
+      </w:pPr>
+      <w:rPr>
+        <w:rFonts w:ascii="Wingdings" w:hAnsi="Wingdings" w:hint="default"/>
+      </w:rPr>
+    </w:lvl>
+    <w:lvl w:ilvl="3" w:tplc="04070001" w:tentative="1">
+      <w:start w:val="1"/>
+      <w:numFmt w:val="bullet"/>
+      <w:lvlText w:val=""/>
+      <w:lvlJc w:val="left"/>
+      <w:pPr>
+        <w:ind w:left="2520" w:hanging="360"/>
+      </w:pPr>
+      <w:rPr>
+        <w:rFonts w:ascii="Symbol" w:hAnsi="Symbol" w:hint="default"/>
+      </w:rPr>
+    </w:lvl>
+    <w:lvl w:ilvl="4" w:tplc="04070003" w:tentative="1">
+      <w:start w:val="1"/>
+      <w:numFmt w:val="bullet"/>
+      <w:lvlText w:val="o"/>
+      <w:lvlJc w:val="left"/>
+      <w:pPr>
+        <w:ind w:left="3240" w:hanging="360"/>
+      </w:pPr>
+      <w:rPr>
+        <w:rFonts w:ascii="Courier New" w:hAnsi="Courier New" w:cs="Courier New" w:hint="default"/>
+      </w:rPr>
+    </w:lvl>
+    <w:lvl w:ilvl="5" w:tplc="04070005" w:tentative="1">
+      <w:start w:val="1"/>
+      <w:numFmt w:val="bullet"/>
+      <w:lvlText w:val=""/>
+      <w:lvlJc w:val="left"/>
+      <w:pPr>
+        <w:ind w:left="3960" w:hanging="360"/>
+      </w:pPr>
+      <w:rPr>
+        <w:rFonts w:ascii="Wingdings" w:hAnsi="Wingdings" w:hint="default"/>
+      </w:rPr>
+    </w:lvl>
+    <w:lvl w:ilvl="6" w:tplc="04070001" w:tentative="1">
+      <w:start w:val="1"/>
+      <w:numFmt w:val="bullet"/>
+      <w:lvlText w:val=""/>
+      <w:lvlJc w:val="left"/>
+      <w:pPr>
+        <w:ind w:left="4680" w:hanging="360"/>
+      </w:pPr>
+      <w:rPr>
+        <w:rFonts w:ascii="Symbol" w:hAnsi="Symbol" w:hint="default"/>
+      </w:rPr>
+    </w:lvl>
+    <w:lvl w:ilvl="7" w:tplc="04070003" w:tentative="1">
+      <w:start w:val="1"/>
+      <w:numFmt w:val="bullet"/>
+      <w:lvlText w:val="o"/>
+      <w:lvlJc w:val="left"/>
+      <w:pPr>
+        <w:ind w:left="5400" w:hanging="360"/>
+      </w:pPr>
+      <w:rPr>
+        <w:rFonts w:ascii="Courier New" w:hAnsi="Courier New" w:cs="Courier New" w:hint="default"/>
+      </w:rPr>
+    </w:lvl>
+    <w:lvl w:ilvl="8" w:tplc="04070005" w:tentative="1">
+      <w:start w:val="1"/>
+      <w:numFmt w:val="bullet"/>
+      <w:lvlText w:val=""/>
+      <w:lvlJc w:val="left"/>
+      <w:pPr>
+        <w:ind w:left="6120" w:hanging="360"/>
+      </w:pPr>
+      <w:rPr>
+        <w:rFonts w:ascii="Wingdings" w:hAnsi="Wingdings" w:hint="default"/>
+      </w:rPr>
+    </w:lvl>
+  </w:abstractNum>
+  <w:abstractNum w:abstractNumId="2" w15:restartNumberingAfterBreak="0">
+    <w:nsid w:val="25630997"/>
+    <w:multiLevelType w:val="hybridMultilevel"/>
+    <w:tmpl w:val="0D747ADA"/>
+    <w:lvl w:ilvl="0" w:tplc="04070001">
+      <w:start w:val="1"/>
+      <w:numFmt w:val="bullet"/>
+      <w:lvlText w:val=""/>
+      <w:lvlJc w:val="left"/>
+      <w:pPr>
+        <w:ind w:left="720" w:hanging="360"/>
+      </w:pPr>
+      <w:rPr>
+        <w:rFonts w:ascii="Symbol" w:hAnsi="Symbol" w:hint="default"/>
+      </w:rPr>
+    </w:lvl>
+    <w:lvl w:ilvl="1" w:tplc="04070003" w:tentative="1">
+      <w:start w:val="1"/>
+      <w:numFmt w:val="bullet"/>
+      <w:lvlText w:val="o"/>
+      <w:lvlJc w:val="left"/>
+      <w:pPr>
+        <w:ind w:left="1440" w:hanging="360"/>
+      </w:pPr>
+      <w:rPr>
+        <w:rFonts w:ascii="Courier New" w:hAnsi="Courier New" w:cs="Courier New" w:hint="default"/>
+      </w:rPr>
+    </w:lvl>
+    <w:lvl w:ilvl="2" w:tplc="04070005" w:tentative="1">
+      <w:start w:val="1"/>
+      <w:numFmt w:val="bullet"/>
+      <w:lvlText w:val=""/>
+      <w:lvlJc w:val="left"/>
+      <w:pPr>
+        <w:ind w:left="2160" w:hanging="360"/>
+      </w:pPr>
+      <w:rPr>
+        <w:rFonts w:ascii="Wingdings" w:hAnsi="Wingdings" w:hint="default"/>
+      </w:rPr>
+    </w:lvl>
+    <w:lvl w:ilvl="3" w:tplc="04070001" w:tentative="1">
+      <w:start w:val="1"/>
+      <w:numFmt w:val="bullet"/>
+      <w:lvlText w:val=""/>
+      <w:lvlJc w:val="left"/>
+      <w:pPr>
+        <w:ind w:left="2880" w:hanging="360"/>
+      </w:pPr>
+      <w:rPr>
+        <w:rFonts w:ascii="Symbol" w:hAnsi="Symbol" w:hint="default"/>
+      </w:rPr>
+    </w:lvl>
+    <w:lvl w:ilvl="4" w:tplc="04070003" w:tentative="1">
+      <w:start w:val="1"/>
+      <w:numFmt w:val="bullet"/>
+      <w:lvlText w:val="o"/>
+      <w:lvlJc w:val="left"/>
+      <w:pPr>
+        <w:ind w:left="3600" w:hanging="360"/>
+      </w:pPr>
+      <w:rPr>
+        <w:rFonts w:ascii="Courier New" w:hAnsi="Courier New" w:cs="Courier New" w:hint="default"/>
+      </w:rPr>
+    </w:lvl>
+    <w:lvl w:ilvl="5" w:tplc="04070005" w:tentative="1">
+      <w:start w:val="1"/>
+      <w:numFmt w:val="bullet"/>
+      <w:lvlText w:val=""/>
+      <w:lvlJc w:val="left"/>
+      <w:pPr>
+        <w:ind w:left="4320" w:hanging="360"/>
+      </w:pPr>
+      <w:rPr>
+        <w:rFonts w:ascii="Wingdings" w:hAnsi="Wingdings" w:hint="default"/>
+      </w:rPr>
+    </w:lvl>
+    <w:lvl w:ilvl="6" w:tplc="04070001" w:tentative="1">
+      <w:start w:val="1"/>
+      <w:numFmt w:val="bullet"/>
+      <w:lvlText w:val=""/>
+      <w:lvlJc w:val="left"/>
+      <w:pPr>
+        <w:ind w:left="5040" w:hanging="360"/>
+      </w:pPr>
+      <w:rPr>
+        <w:rFonts w:ascii="Symbol" w:hAnsi="Symbol" w:hint="default"/>
+      </w:rPr>
+    </w:lvl>
+    <w:lvl w:ilvl="7" w:tplc="04070003" w:tentative="1">
+      <w:start w:val="1"/>
+      <w:numFmt w:val="bullet"/>
+      <w:lvlText w:val="o"/>
+      <w:lvlJc w:val="left"/>
+      <w:pPr>
+        <w:ind w:left="5760" w:hanging="360"/>
+      </w:pPr>
+      <w:rPr>
+        <w:rFonts w:ascii="Courier New" w:hAnsi="Courier New" w:cs="Courier New" w:hint="default"/>
+      </w:rPr>
+    </w:lvl>
+    <w:lvl w:ilvl="8" w:tplc="04070005" w:tentative="1">
+      <w:start w:val="1"/>
+      <w:numFmt w:val="bullet"/>
+      <w:lvlText w:val=""/>
+      <w:lvlJc w:val="left"/>
+      <w:pPr>
+        <w:ind w:left="6480" w:hanging="360"/>
+      </w:pPr>
+      <w:rPr>
+        <w:rFonts w:ascii="Wingdings" w:hAnsi="Wingdings" w:hint="default"/>
+      </w:rPr>
+    </w:lvl>
+  </w:abstractNum>
+  <w:abstractNum w:abstractNumId="3" w15:restartNumberingAfterBreak="0">
+    <w:nsid w:val="36A04A97"/>
+    <w:multiLevelType w:val="hybridMultilevel"/>
+    <w:tmpl w:val="990249BA"/>
+    <w:lvl w:ilvl="0" w:tplc="04070001">
+      <w:start w:val="1"/>
+      <w:numFmt w:val="bullet"/>
+      <w:lvlText w:val=""/>
+      <w:lvlJc w:val="left"/>
+      <w:pPr>
+        <w:ind w:left="720" w:hanging="360"/>
+      </w:pPr>
+      <w:rPr>
+        <w:rFonts w:ascii="Symbol" w:hAnsi="Symbol" w:hint="default"/>
+      </w:rPr>
+    </w:lvl>
+    <w:lvl w:ilvl="1" w:tplc="04070003" w:tentative="1">
+      <w:start w:val="1"/>
+      <w:numFmt w:val="bullet"/>
+      <w:lvlText w:val="o"/>
+      <w:lvlJc w:val="left"/>
+      <w:pPr>
+        <w:ind w:left="1440" w:hanging="360"/>
+      </w:pPr>
+      <w:rPr>
+        <w:rFonts w:ascii="Courier New" w:hAnsi="Courier New" w:cs="Courier New" w:hint="default"/>
+      </w:rPr>
+    </w:lvl>
+    <w:lvl w:ilvl="2" w:tplc="04070005" w:tentative="1">
+      <w:start w:val="1"/>
+      <w:numFmt w:val="bullet"/>
+      <w:lvlText w:val=""/>
+      <w:lvlJc w:val="left"/>
+      <w:pPr>
+        <w:ind w:left="2160" w:hanging="360"/>
+      </w:pPr>
+      <w:rPr>
+        <w:rFonts w:ascii="Wingdings" w:hAnsi="Wingdings" w:hint="default"/>
+      </w:rPr>
+    </w:lvl>
+    <w:lvl w:ilvl="3" w:tplc="04070001" w:tentative="1">
+      <w:start w:val="1"/>
+      <w:numFmt w:val="bullet"/>
+      <w:lvlText w:val=""/>
+      <w:lvlJc w:val="left"/>
+      <w:pPr>
+        <w:ind w:left="2880" w:hanging="360"/>
+      </w:pPr>
+      <w:rPr>
+        <w:rFonts w:ascii="Symbol" w:hAnsi="Symbol" w:hint="default"/>
+      </w:rPr>
+    </w:lvl>
+    <w:lvl w:ilvl="4" w:tplc="04070003" w:tentative="1">
+      <w:start w:val="1"/>
+      <w:numFmt w:val="bullet"/>
+      <w:lvlText w:val="o"/>
+      <w:lvlJc w:val="left"/>
+      <w:pPr>
+        <w:ind w:left="3600" w:hanging="360"/>
+      </w:pPr>
+      <w:rPr>
+        <w:rFonts w:ascii="Courier New" w:hAnsi="Courier New" w:cs="Courier New" w:hint="default"/>
+      </w:rPr>
+    </w:lvl>
+    <w:lvl w:ilvl="5" w:tplc="04070005" w:tentative="1">
+      <w:start w:val="1"/>
+      <w:numFmt w:val="bullet"/>
+      <w:lvlText w:val=""/>
+      <w:lvlJc w:val="left"/>
+      <w:pPr>
+        <w:ind w:left="4320" w:hanging="360"/>
+      </w:pPr>
+      <w:rPr>
+        <w:rFonts w:ascii="Wingdings" w:hAnsi="Wingdings" w:hint="default"/>
+      </w:rPr>
+    </w:lvl>
+    <w:lvl w:ilvl="6" w:tplc="04070001" w:tentative="1">
+      <w:start w:val="1"/>
+      <w:numFmt w:val="bullet"/>
+      <w:lvlText w:val=""/>
+      <w:lvlJc w:val="left"/>
+      <w:pPr>
+        <w:ind w:left="5040" w:hanging="360"/>
+      </w:pPr>
+      <w:rPr>
+        <w:rFonts w:ascii="Symbol" w:hAnsi="Symbol" w:hint="default"/>
+      </w:rPr>
+    </w:lvl>
+    <w:lvl w:ilvl="7" w:tplc="04070003" w:tentative="1">
+      <w:start w:val="1"/>
+      <w:numFmt w:val="bullet"/>
+      <w:lvlText w:val="o"/>
+      <w:lvlJc w:val="left"/>
+      <w:pPr>
+        <w:ind w:left="5760" w:hanging="360"/>
+      </w:pPr>
+      <w:rPr>
+        <w:rFonts w:ascii="Courier New" w:hAnsi="Courier New" w:cs="Courier New" w:hint="default"/>
+      </w:rPr>
+    </w:lvl>
+    <w:lvl w:ilvl="8" w:tplc="04070005" w:tentative="1">
+      <w:start w:val="1"/>
+      <w:numFmt w:val="bullet"/>
+      <w:lvlText w:val=""/>
+      <w:lvlJc w:val="left"/>
+      <w:pPr>
+        <w:ind w:left="6480" w:hanging="360"/>
+      </w:pPr>
+      <w:rPr>
+        <w:rFonts w:ascii="Wingdings" w:hAnsi="Wingdings" w:hint="default"/>
+      </w:rPr>
+    </w:lvl>
+  </w:abstractNum>
+  <w:abstractNum w:abstractNumId="4" w15:restartNumberingAfterBreak="0">
+    <w:nsid w:val="3A3B29FA"/>
+    <w:multiLevelType w:val="hybridMultilevel"/>
+    <w:tmpl w:val="2070B188"/>
+    <w:lvl w:ilvl="0" w:tplc="04070001">
+      <w:start w:val="1"/>
+      <w:numFmt w:val="bullet"/>
+      <w:lvlText w:val=""/>
+      <w:lvlJc w:val="left"/>
+      <w:pPr>
+        <w:ind w:left="720" w:hanging="360"/>
+      </w:pPr>
+      <w:rPr>
+        <w:rFonts w:ascii="Symbol" w:hAnsi="Symbol" w:hint="default"/>
+      </w:rPr>
+    </w:lvl>
+    <w:lvl w:ilvl="1" w:tplc="04070003" w:tentative="1">
+      <w:start w:val="1"/>
+      <w:numFmt w:val="bullet"/>
+      <w:lvlText w:val="o"/>
+      <w:lvlJc w:val="left"/>
+      <w:pPr>
+        <w:ind w:left="1440" w:hanging="360"/>
+      </w:pPr>
+      <w:rPr>
+        <w:rFonts w:ascii="Courier New" w:hAnsi="Courier New" w:cs="Courier New" w:hint="default"/>
+      </w:rPr>
+    </w:lvl>
+    <w:lvl w:ilvl="2" w:tplc="04070005" w:tentative="1">
+      <w:start w:val="1"/>
+      <w:numFmt w:val="bullet"/>
+      <w:lvlText w:val=""/>
+      <w:lvlJc w:val="left"/>
+      <w:pPr>
+        <w:ind w:left="2160" w:hanging="360"/>
+      </w:pPr>
+      <w:rPr>
+        <w:rFonts w:ascii="Wingdings" w:hAnsi="Wingdings" w:hint="default"/>
+      </w:rPr>
+    </w:lvl>
+    <w:lvl w:ilvl="3" w:tplc="04070001" w:tentative="1">
+      <w:start w:val="1"/>
+      <w:numFmt w:val="bullet"/>
+      <w:lvlText w:val=""/>
+      <w:lvlJc w:val="left"/>
+      <w:pPr>
+        <w:ind w:left="2880" w:hanging="360"/>
+      </w:pPr>
+      <w:rPr>
+        <w:rFonts w:ascii="Symbol" w:hAnsi="Symbol" w:hint="default"/>
+      </w:rPr>
+    </w:lvl>
+    <w:lvl w:ilvl="4" w:tplc="04070003" w:tentative="1">
+      <w:start w:val="1"/>
+      <w:numFmt w:val="bullet"/>
+      <w:lvlText w:val="o"/>
+      <w:lvlJc w:val="left"/>
+      <w:pPr>
+        <w:ind w:left="3600" w:hanging="360"/>
+      </w:pPr>
+      <w:rPr>
+        <w:rFonts w:ascii="Courier New" w:hAnsi="Courier New" w:cs="Courier New" w:hint="default"/>
+      </w:rPr>
+    </w:lvl>
+    <w:lvl w:ilvl="5" w:tplc="04070005" w:tentative="1">
+      <w:start w:val="1"/>
+      <w:numFmt w:val="bullet"/>
+      <w:lvlText w:val=""/>
+      <w:lvlJc w:val="left"/>
+      <w:pPr>
+        <w:ind w:left="4320" w:hanging="360"/>
+      </w:pPr>
+      <w:rPr>
+        <w:rFonts w:ascii="Wingdings" w:hAnsi="Wingdings" w:hint="default"/>
+      </w:rPr>
+    </w:lvl>
+    <w:lvl w:ilvl="6" w:tplc="04070001" w:tentative="1">
+      <w:start w:val="1"/>
+      <w:numFmt w:val="bullet"/>
+      <w:lvlText w:val=""/>
+      <w:lvlJc w:val="left"/>
+      <w:pPr>
+        <w:ind w:left="5040" w:hanging="360"/>
+      </w:pPr>
+      <w:rPr>
+        <w:rFonts w:ascii="Symbol" w:hAnsi="Symbol" w:hint="default"/>
+      </w:rPr>
+    </w:lvl>
+    <w:lvl w:ilvl="7" w:tplc="04070003" w:tentative="1">
+      <w:start w:val="1"/>
+      <w:numFmt w:val="bullet"/>
+      <w:lvlText w:val="o"/>
+      <w:lvlJc w:val="left"/>
+      <w:pPr>
+        <w:ind w:left="5760" w:hanging="360"/>
+      </w:pPr>
+      <w:rPr>
+        <w:rFonts w:ascii="Courier New" w:hAnsi="Courier New" w:cs="Courier New" w:hint="default"/>
+      </w:rPr>
+    </w:lvl>
+    <w:lvl w:ilvl="8" w:tplc="04070005" w:tentative="1">
+      <w:start w:val="1"/>
+      <w:numFmt w:val="bullet"/>
+      <w:lvlText w:val=""/>
+      <w:lvlJc w:val="left"/>
+      <w:pPr>
+        <w:ind w:left="6480" w:hanging="360"/>
+      </w:pPr>
+      <w:rPr>
+        <w:rFonts w:ascii="Wingdings" w:hAnsi="Wingdings" w:hint="default"/>
+      </w:rPr>
+    </w:lvl>
+  </w:abstractNum>
+  <w:abstractNum w:abstractNumId="5" w15:restartNumberingAfterBreak="0">
+    <w:nsid w:val="4B0963F8"/>
+    <w:multiLevelType w:val="hybridMultilevel"/>
+    <w:tmpl w:val="FACC042E"/>
+    <w:lvl w:ilvl="0" w:tplc="04070001">
+      <w:start w:val="1"/>
+      <w:numFmt w:val="bullet"/>
+      <w:lvlText w:val=""/>
+      <w:lvlJc w:val="left"/>
+      <w:pPr>
+        <w:ind w:left="720" w:hanging="360"/>
+      </w:pPr>
+      <w:rPr>
+        <w:rFonts w:ascii="Symbol" w:hAnsi="Symbol" w:hint="default"/>
+      </w:rPr>
+    </w:lvl>
+    <w:lvl w:ilvl="1" w:tplc="04070003" w:tentative="1">
+      <w:start w:val="1"/>
+      <w:numFmt w:val="bullet"/>
+      <w:lvlText w:val="o"/>
+      <w:lvlJc w:val="left"/>
+      <w:pPr>
+        <w:ind w:left="1440" w:hanging="360"/>
+      </w:pPr>
+      <w:rPr>
+        <w:rFonts w:ascii="Courier New" w:hAnsi="Courier New" w:cs="Courier New" w:hint="default"/>
+      </w:rPr>
+    </w:lvl>
+    <w:lvl w:ilvl="2" w:tplc="04070005" w:tentative="1">
+      <w:start w:val="1"/>
+      <w:numFmt w:val="bullet"/>
+      <w:lvlText w:val=""/>
+      <w:lvlJc w:val="left"/>
+      <w:pPr>
+        <w:ind w:left="2160" w:hanging="360"/>
+      </w:pPr>
+      <w:rPr>
+        <w:rFonts w:ascii="Wingdings" w:hAnsi="Wingdings" w:hint="default"/>
+      </w:rPr>
+    </w:lvl>
+    <w:lvl w:ilvl="3" w:tplc="04070001" w:tentative="1">
+      <w:start w:val="1"/>
+      <w:numFmt w:val="bullet"/>
+      <w:lvlText w:val=""/>
+      <w:lvlJc w:val="left"/>
+      <w:pPr>
+        <w:ind w:left="2880" w:hanging="360"/>
+      </w:pPr>
+      <w:rPr>
+        <w:rFonts w:ascii="Symbol" w:hAnsi="Symbol" w:hint="default"/>
+      </w:rPr>
+    </w:lvl>
+    <w:lvl w:ilvl="4" w:tplc="04070003" w:tentative="1">
+      <w:start w:val="1"/>
+      <w:numFmt w:val="bullet"/>
+      <w:lvlText w:val="o"/>
+      <w:lvlJc w:val="left"/>
+      <w:pPr>
+        <w:ind w:left="3600" w:hanging="360"/>
+      </w:pPr>
+      <w:rPr>
+        <w:rFonts w:ascii="Courier New" w:hAnsi="Courier New" w:cs="Courier New" w:hint="default"/>
+      </w:rPr>
+    </w:lvl>
+    <w:lvl w:ilvl="5" w:tplc="04070005" w:tentative="1">
+      <w:start w:val="1"/>
+      <w:numFmt w:val="bullet"/>
+      <w:lvlText w:val=""/>
+      <w:lvlJc w:val="left"/>
+      <w:pPr>
+        <w:ind w:left="4320" w:hanging="360"/>
+      </w:pPr>
+      <w:rPr>
+        <w:rFonts w:ascii="Wingdings" w:hAnsi="Wingdings" w:hint="default"/>
+      </w:rPr>
+    </w:lvl>
+    <w:lvl w:ilvl="6" w:tplc="04070001" w:tentative="1">
+      <w:start w:val="1"/>
+      <w:numFmt w:val="bullet"/>
+      <w:lvlText w:val=""/>
+      <w:lvlJc w:val="left"/>
+      <w:pPr>
+        <w:ind w:left="5040" w:hanging="360"/>
+      </w:pPr>
+      <w:rPr>
+        <w:rFonts w:ascii="Symbol" w:hAnsi="Symbol" w:hint="default"/>
+      </w:rPr>
+    </w:lvl>
+    <w:lvl w:ilvl="7" w:tplc="04070003" w:tentative="1">
+      <w:start w:val="1"/>
+      <w:numFmt w:val="bullet"/>
+      <w:lvlText w:val="o"/>
+      <w:lvlJc w:val="left"/>
+      <w:pPr>
+        <w:ind w:left="5760" w:hanging="360"/>
+      </w:pPr>
+      <w:rPr>
+        <w:rFonts w:ascii="Courier New" w:hAnsi="Courier New" w:cs="Courier New" w:hint="default"/>
+      </w:rPr>
+    </w:lvl>
+    <w:lvl w:ilvl="8" w:tplc="04070005" w:tentative="1">
+      <w:start w:val="1"/>
+      <w:numFmt w:val="bullet"/>
+      <w:lvlText w:val=""/>
+      <w:lvlJc w:val="left"/>
+      <w:pPr>
+        <w:ind w:left="6480" w:hanging="360"/>
+      </w:pPr>
+      <w:rPr>
+        <w:rFonts w:ascii="Wingdings" w:hAnsi="Wingdings" w:hint="default"/>
+      </w:rPr>
+    </w:lvl>
+  </w:abstractNum>
+  <w:abstractNum w:abstractNumId="6" w15:restartNumberingAfterBreak="0">
+    <w:nsid w:val="4E50198B"/>
+    <w:multiLevelType w:val="hybridMultilevel"/>
+    <w:tmpl w:val="43D0F61A"/>
+    <w:lvl w:ilvl="0" w:tplc="04070001">
+      <w:start w:val="1"/>
+      <w:numFmt w:val="bullet"/>
+      <w:lvlText w:val=""/>
+      <w:lvlJc w:val="left"/>
+      <w:pPr>
+        <w:ind w:left="360" w:hanging="360"/>
+      </w:pPr>
+      <w:rPr>
+        <w:rFonts w:ascii="Symbol" w:hAnsi="Symbol" w:hint="default"/>
+      </w:rPr>
+    </w:lvl>
+    <w:lvl w:ilvl="1" w:tplc="04070003">
+      <w:start w:val="1"/>
+      <w:numFmt w:val="bullet"/>
+      <w:lvlText w:val="o"/>
+      <w:lvlJc w:val="left"/>
+      <w:pPr>
+        <w:ind w:left="1080" w:hanging="360"/>
+      </w:pPr>
+      <w:rPr>
+        <w:rFonts w:ascii="Courier New" w:hAnsi="Courier New" w:cs="Courier New" w:hint="default"/>
+      </w:rPr>
+    </w:lvl>
+    <w:lvl w:ilvl="2" w:tplc="04070005" w:tentative="1">
+      <w:start w:val="1"/>
+      <w:numFmt w:val="bullet"/>
+      <w:lvlText w:val=""/>
+      <w:lvlJc w:val="left"/>
+      <w:pPr>
+        <w:ind w:left="1800" w:hanging="360"/>
+      </w:pPr>
+      <w:rPr>
+        <w:rFonts w:ascii="Wingdings" w:hAnsi="Wingdings" w:hint="default"/>
+      </w:rPr>
+    </w:lvl>
+    <w:lvl w:ilvl="3" w:tplc="04070001" w:tentative="1">
+      <w:start w:val="1"/>
+      <w:numFmt w:val="bullet"/>
+      <w:lvlText w:val=""/>
+      <w:lvlJc w:val="left"/>
+      <w:pPr>
+        <w:ind w:left="2520" w:hanging="360"/>
+      </w:pPr>
+      <w:rPr>
+        <w:rFonts w:ascii="Symbol" w:hAnsi="Symbol" w:hint="default"/>
+      </w:rPr>
+    </w:lvl>
+    <w:lvl w:ilvl="4" w:tplc="04070003" w:tentative="1">
+      <w:start w:val="1"/>
+      <w:numFmt w:val="bullet"/>
+      <w:lvlText w:val="o"/>
+      <w:lvlJc w:val="left"/>
+      <w:pPr>
+        <w:ind w:left="3240" w:hanging="360"/>
+      </w:pPr>
+      <w:rPr>
+        <w:rFonts w:ascii="Courier New" w:hAnsi="Courier New" w:cs="Courier New" w:hint="default"/>
+      </w:rPr>
+    </w:lvl>
+    <w:lvl w:ilvl="5" w:tplc="04070005" w:tentative="1">
+      <w:start w:val="1"/>
+      <w:numFmt w:val="bullet"/>
+      <w:lvlText w:val=""/>
+      <w:lvlJc w:val="left"/>
+      <w:pPr>
+        <w:ind w:left="3960" w:hanging="360"/>
+      </w:pPr>
+      <w:rPr>
+        <w:rFonts w:ascii="Wingdings" w:hAnsi="Wingdings" w:hint="default"/>
+      </w:rPr>
+    </w:lvl>
+    <w:lvl w:ilvl="6" w:tplc="04070001" w:tentative="1">
+      <w:start w:val="1"/>
+      <w:numFmt w:val="bullet"/>
+      <w:lvlText w:val=""/>
+      <w:lvlJc w:val="left"/>
+      <w:pPr>
+        <w:ind w:left="4680" w:hanging="360"/>
+      </w:pPr>
+      <w:rPr>
+        <w:rFonts w:ascii="Symbol" w:hAnsi="Symbol" w:hint="default"/>
+      </w:rPr>
+    </w:lvl>
+    <w:lvl w:ilvl="7" w:tplc="04070003" w:tentative="1">
+      <w:start w:val="1"/>
+      <w:numFmt w:val="bullet"/>
+      <w:lvlText w:val="o"/>
+      <w:lvlJc w:val="left"/>
+      <w:pPr>
+        <w:ind w:left="5400" w:hanging="360"/>
+      </w:pPr>
+      <w:rPr>
+        <w:rFonts w:ascii="Courier New" w:hAnsi="Courier New" w:cs="Courier New" w:hint="default"/>
+      </w:rPr>
+    </w:lvl>
+    <w:lvl w:ilvl="8" w:tplc="04070005" w:tentative="1">
+      <w:start w:val="1"/>
+      <w:numFmt w:val="bullet"/>
+      <w:lvlText w:val=""/>
+      <w:lvlJc w:val="left"/>
+      <w:pPr>
+        <w:ind w:left="6120" w:hanging="360"/>
+      </w:pPr>
+      <w:rPr>
+        <w:rFonts w:ascii="Wingdings" w:hAnsi="Wingdings" w:hint="default"/>
+      </w:rPr>
+    </w:lvl>
+  </w:abstractNum>
+  <w:abstractNum w:abstractNumId="7" w15:restartNumberingAfterBreak="0">
+    <w:nsid w:val="55671E43"/>
+    <w:multiLevelType w:val="hybridMultilevel"/>
+    <w:tmpl w:val="BC0CBDDC"/>
+    <w:lvl w:ilvl="0" w:tplc="0407000F">
+      <w:start w:val="1"/>
+      <w:numFmt w:val="decimal"/>
+      <w:lvlText w:val="%1."/>
+      <w:lvlJc w:val="left"/>
+      <w:pPr>
+        <w:ind w:left="360" w:hanging="360"/>
+      </w:pPr>
+      <w:rPr>
+        <w:rFonts w:hint="default"/>
+      </w:rPr>
+    </w:lvl>
+    <w:lvl w:ilvl="1" w:tplc="04070019" w:tentative="1">
+      <w:start w:val="1"/>
+      <w:numFmt w:val="lowerLetter"/>
+      <w:lvlText w:val="%2."/>
+      <w:lvlJc w:val="left"/>
+      <w:pPr>
+        <w:ind w:left="1080" w:hanging="360"/>
+      </w:pPr>
+    </w:lvl>
+    <w:lvl w:ilvl="2" w:tplc="0407001B" w:tentative="1">
+      <w:start w:val="1"/>
+      <w:numFmt w:val="lowerRoman"/>
+      <w:lvlText w:val="%3."/>
+      <w:lvlJc w:val="right"/>
+      <w:pPr>
+        <w:ind w:left="1800" w:hanging="180"/>
+      </w:pPr>
+    </w:lvl>
+    <w:lvl w:ilvl="3" w:tplc="0407000F" w:tentative="1">
+      <w:start w:val="1"/>
+      <w:numFmt w:val="decimal"/>
+      <w:lvlText w:val="%4."/>
+      <w:lvlJc w:val="left"/>
+      <w:pPr>
+        <w:ind w:left="2520" w:hanging="360"/>
+      </w:pPr>
+    </w:lvl>
+    <w:lvl w:ilvl="4" w:tplc="04070019" w:tentative="1">
+      <w:start w:val="1"/>
+      <w:numFmt w:val="lowerLetter"/>
+      <w:lvlText w:val="%5."/>
+      <w:lvlJc w:val="left"/>
+      <w:pPr>
+        <w:ind w:left="3240" w:hanging="360"/>
+      </w:pPr>
+    </w:lvl>
+    <w:lvl w:ilvl="5" w:tplc="0407001B" w:tentative="1">
+      <w:start w:val="1"/>
+      <w:numFmt w:val="lowerRoman"/>
+      <w:lvlText w:val="%6."/>
+      <w:lvlJc w:val="right"/>
+      <w:pPr>
+        <w:ind w:left="3960" w:hanging="180"/>
+      </w:pPr>
+    </w:lvl>
+    <w:lvl w:ilvl="6" w:tplc="0407000F" w:tentative="1">
+      <w:start w:val="1"/>
+      <w:numFmt w:val="decimal"/>
+      <w:lvlText w:val="%7."/>
+      <w:lvlJc w:val="left"/>
+      <w:pPr>
+        <w:ind w:left="4680" w:hanging="360"/>
+      </w:pPr>
+    </w:lvl>
+    <w:lvl w:ilvl="7" w:tplc="04070019" w:tentative="1">
+      <w:start w:val="1"/>
+      <w:numFmt w:val="lowerLetter"/>
+      <w:lvlText w:val="%8."/>
+      <w:lvlJc w:val="left"/>
+      <w:pPr>
+        <w:ind w:left="5400" w:hanging="360"/>
+      </w:pPr>
+    </w:lvl>
+    <w:lvl w:ilvl="8" w:tplc="0407001B" w:tentative="1">
+      <w:start w:val="1"/>
+      <w:numFmt w:val="lowerRoman"/>
+      <w:lvlText w:val="%9."/>
+      <w:lvlJc w:val="right"/>
+      <w:pPr>
+        <w:ind w:left="6120" w:hanging="180"/>
+      </w:pPr>
+    </w:lvl>
+  </w:abstractNum>
+  <w:abstractNum w:abstractNumId="8" w15:restartNumberingAfterBreak="0">
+    <w:nsid w:val="56AF32DB"/>
+    <w:multiLevelType w:val="hybridMultilevel"/>
+    <w:tmpl w:val="71C27C98"/>
+    <w:lvl w:ilvl="0" w:tplc="04070001">
+      <w:start w:val="1"/>
+      <w:numFmt w:val="bullet"/>
+      <w:lvlText w:val=""/>
+      <w:lvlJc w:val="left"/>
+      <w:pPr>
+        <w:ind w:left="720" w:hanging="360"/>
+      </w:pPr>
+      <w:rPr>
+        <w:rFonts w:ascii="Symbol" w:hAnsi="Symbol" w:hint="default"/>
+      </w:rPr>
+    </w:lvl>
+    <w:lvl w:ilvl="1" w:tplc="04070003" w:tentative="1">
+      <w:start w:val="1"/>
+      <w:numFmt w:val="bullet"/>
+      <w:lvlText w:val="o"/>
+      <w:lvlJc w:val="left"/>
+      <w:pPr>
+        <w:ind w:left="1440" w:hanging="360"/>
+      </w:pPr>
+      <w:rPr>
+        <w:rFonts w:ascii="Courier New" w:hAnsi="Courier New" w:cs="Courier New" w:hint="default"/>
+      </w:rPr>
+    </w:lvl>
+    <w:lvl w:ilvl="2" w:tplc="04070005" w:tentative="1">
+      <w:start w:val="1"/>
+      <w:numFmt w:val="bullet"/>
+      <w:lvlText w:val=""/>
+      <w:lvlJc w:val="left"/>
+      <w:pPr>
+        <w:ind w:left="2160" w:hanging="360"/>
+      </w:pPr>
+      <w:rPr>
+        <w:rFonts w:ascii="Wingdings" w:hAnsi="Wingdings" w:hint="default"/>
+      </w:rPr>
+    </w:lvl>
+    <w:lvl w:ilvl="3" w:tplc="04070001" w:tentative="1">
+      <w:start w:val="1"/>
+      <w:numFmt w:val="bullet"/>
+      <w:lvlText w:val=""/>
+      <w:lvlJc w:val="left"/>
+      <w:pPr>
+        <w:ind w:left="2880" w:hanging="360"/>
+      </w:pPr>
+      <w:rPr>
+        <w:rFonts w:ascii="Symbol" w:hAnsi="Symbol" w:hint="default"/>
+      </w:rPr>
+    </w:lvl>
+    <w:lvl w:ilvl="4" w:tplc="04070003" w:tentative="1">
+      <w:start w:val="1"/>
+      <w:numFmt w:val="bullet"/>
+      <w:lvlText w:val="o"/>
+      <w:lvlJc w:val="left"/>
+      <w:pPr>
+        <w:ind w:left="3600" w:hanging="360"/>
+      </w:pPr>
+      <w:rPr>
+        <w:rFonts w:ascii="Courier New" w:hAnsi="Courier New" w:cs="Courier New" w:hint="default"/>
+      </w:rPr>
+    </w:lvl>
+    <w:lvl w:ilvl="5" w:tplc="04070005" w:tentative="1">
+      <w:start w:val="1"/>
+      <w:numFmt w:val="bullet"/>
+      <w:lvlText w:val=""/>
+      <w:lvlJc w:val="left"/>
+      <w:pPr>
+        <w:ind w:left="4320" w:hanging="360"/>
+      </w:pPr>
+      <w:rPr>
+        <w:rFonts w:ascii="Wingdings" w:hAnsi="Wingdings" w:hint="default"/>
+      </w:rPr>
+    </w:lvl>
+    <w:lvl w:ilvl="6" w:tplc="04070001" w:tentative="1">
+      <w:start w:val="1"/>
+      <w:numFmt w:val="bullet"/>
+      <w:lvlText w:val=""/>
+      <w:lvlJc w:val="left"/>
+      <w:pPr>
+        <w:ind w:left="5040" w:hanging="360"/>
+      </w:pPr>
+      <w:rPr>
+        <w:rFonts w:ascii="Symbol" w:hAnsi="Symbol" w:hint="default"/>
+      </w:rPr>
+    </w:lvl>
+    <w:lvl w:ilvl="7" w:tplc="04070003" w:tentative="1">
+      <w:start w:val="1"/>
+      <w:numFmt w:val="bullet"/>
+      <w:lvlText w:val="o"/>
+      <w:lvlJc w:val="left"/>
+      <w:pPr>
+        <w:ind w:left="5760" w:hanging="360"/>
+      </w:pPr>
+      <w:rPr>
+        <w:rFonts w:ascii="Courier New" w:hAnsi="Courier New" w:cs="Courier New" w:hint="default"/>
+      </w:rPr>
+    </w:lvl>
+    <w:lvl w:ilvl="8" w:tplc="04070005" w:tentative="1">
+      <w:start w:val="1"/>
+      <w:numFmt w:val="bullet"/>
+      <w:lvlText w:val=""/>
+      <w:lvlJc w:val="left"/>
+      <w:pPr>
+        <w:ind w:left="6480" w:hanging="360"/>
+      </w:pPr>
+      <w:rPr>
+        <w:rFonts w:ascii="Wingdings" w:hAnsi="Wingdings" w:hint="default"/>
+      </w:rPr>
+    </w:lvl>
+  </w:abstractNum>
+  <w:abstractNum w:abstractNumId="9" w15:restartNumberingAfterBreak="0">
+    <w:nsid w:val="659677A6"/>
+    <w:multiLevelType w:val="hybridMultilevel"/>
+    <w:tmpl w:val="BF4A2470"/>
+    <w:lvl w:ilvl="0" w:tplc="04070001">
+      <w:start w:val="1"/>
+      <w:numFmt w:val="bullet"/>
+      <w:lvlText w:val=""/>
+      <w:lvlJc w:val="left"/>
+      <w:pPr>
+        <w:ind w:left="720" w:hanging="360"/>
+      </w:pPr>
+      <w:rPr>
+        <w:rFonts w:ascii="Symbol" w:hAnsi="Symbol" w:hint="default"/>
+      </w:rPr>
+    </w:lvl>
+    <w:lvl w:ilvl="1" w:tplc="04070003" w:tentative="1">
+      <w:start w:val="1"/>
+      <w:numFmt w:val="bullet"/>
+      <w:lvlText w:val="o"/>
+      <w:lvlJc w:val="left"/>
+      <w:pPr>
+        <w:ind w:left="1440" w:hanging="360"/>
+      </w:pPr>
+      <w:rPr>
+        <w:rFonts w:ascii="Courier New" w:hAnsi="Courier New" w:cs="Courier New" w:hint="default"/>
+      </w:rPr>
+    </w:lvl>
+    <w:lvl w:ilvl="2" w:tplc="04070005" w:tentative="1">
+      <w:start w:val="1"/>
+      <w:numFmt w:val="bullet"/>
+      <w:lvlText w:val=""/>
+      <w:lvlJc w:val="left"/>
+      <w:pPr>
+        <w:ind w:left="2160" w:hanging="360"/>
+      </w:pPr>
+      <w:rPr>
+        <w:rFonts w:ascii="Wingdings" w:hAnsi="Wingdings" w:hint="default"/>
+      </w:rPr>
+    </w:lvl>
+    <w:lvl w:ilvl="3" w:tplc="04070001" w:tentative="1">
+      <w:start w:val="1"/>
+      <w:numFmt w:val="bullet"/>
+      <w:lvlText w:val=""/>
+      <w:lvlJc w:val="left"/>
+      <w:pPr>
+        <w:ind w:left="2880" w:hanging="360"/>
+      </w:pPr>
+      <w:rPr>
+        <w:rFonts w:ascii="Symbol" w:hAnsi="Symbol" w:hint="default"/>
+      </w:rPr>
+    </w:lvl>
+    <w:lvl w:ilvl="4" w:tplc="04070003" w:tentative="1">
+      <w:start w:val="1"/>
+      <w:numFmt w:val="bullet"/>
+      <w:lvlText w:val="o"/>
+      <w:lvlJc w:val="left"/>
+      <w:pPr>
+        <w:ind w:left="3600" w:hanging="360"/>
+      </w:pPr>
+      <w:rPr>
+        <w:rFonts w:ascii="Courier New" w:hAnsi="Courier New" w:cs="Courier New" w:hint="default"/>
+      </w:rPr>
+    </w:lvl>
+    <w:lvl w:ilvl="5" w:tplc="04070005" w:tentative="1">
+      <w:start w:val="1"/>
+      <w:numFmt w:val="bullet"/>
+      <w:lvlText w:val=""/>
+      <w:lvlJc w:val="left"/>
+      <w:pPr>
+        <w:ind w:left="4320" w:hanging="360"/>
+      </w:pPr>
+      <w:rPr>
+        <w:rFonts w:ascii="Wingdings" w:hAnsi="Wingdings" w:hint="default"/>
+      </w:rPr>
+    </w:lvl>
+    <w:lvl w:ilvl="6" w:tplc="04070001" w:tentative="1">
+      <w:start w:val="1"/>
+      <w:numFmt w:val="bullet"/>
+      <w:lvlText w:val=""/>
+      <w:lvlJc w:val="left"/>
+      <w:pPr>
+        <w:ind w:left="5040" w:hanging="360"/>
+      </w:pPr>
+      <w:rPr>
+        <w:rFonts w:ascii="Symbol" w:hAnsi="Symbol" w:hint="default"/>
+      </w:rPr>
+    </w:lvl>
+    <w:lvl w:ilvl="7" w:tplc="04070003" w:tentative="1">
+      <w:start w:val="1"/>
+      <w:numFmt w:val="bullet"/>
+      <w:lvlText w:val="o"/>
+      <w:lvlJc w:val="left"/>
+      <w:pPr>
+        <w:ind w:left="5760" w:hanging="360"/>
+      </w:pPr>
+      <w:rPr>
+        <w:rFonts w:ascii="Courier New" w:hAnsi="Courier New" w:cs="Courier New" w:hint="default"/>
+      </w:rPr>
+    </w:lvl>
+    <w:lvl w:ilvl="8" w:tplc="04070005" w:tentative="1">
+      <w:start w:val="1"/>
+      <w:numFmt w:val="bullet"/>
+      <w:lvlText w:val=""/>
+      <w:lvlJc w:val="left"/>
+      <w:pPr>
+        <w:ind w:left="6480" w:hanging="360"/>
+      </w:pPr>
+      <w:rPr>
+        <w:rFonts w:ascii="Wingdings" w:hAnsi="Wingdings" w:hint="default"/>
+      </w:rPr>
+    </w:lvl>
+  </w:abstractNum>
+  <w:abstractNum w:abstractNumId="10" w15:restartNumberingAfterBreak="0">
+    <w:nsid w:val="6B876A94"/>
+    <w:multiLevelType w:val="hybridMultilevel"/>
+    <w:tmpl w:val="1602B27C"/>
+    <w:lvl w:ilvl="0" w:tplc="04070001">
+      <w:start w:val="1"/>
+      <w:numFmt w:val="bullet"/>
+      <w:lvlText w:val=""/>
+      <w:lvlJc w:val="left"/>
+      <w:pPr>
+        <w:ind w:left="720" w:hanging="360"/>
+      </w:pPr>
+      <w:rPr>
+        <w:rFonts w:ascii="Symbol" w:hAnsi="Symbol" w:hint="default"/>
+      </w:rPr>
+    </w:lvl>
+    <w:lvl w:ilvl="1" w:tplc="04070003" w:tentative="1">
+      <w:start w:val="1"/>
+      <w:numFmt w:val="bullet"/>
+      <w:lvlText w:val="o"/>
+      <w:lvlJc w:val="left"/>
+      <w:pPr>
+        <w:ind w:left="1440" w:hanging="360"/>
+      </w:pPr>
+      <w:rPr>
+        <w:rFonts w:ascii="Courier New" w:hAnsi="Courier New" w:cs="Courier New" w:hint="default"/>
+      </w:rPr>
+    </w:lvl>
+    <w:lvl w:ilvl="2" w:tplc="04070005" w:tentative="1">
+      <w:start w:val="1"/>
+      <w:numFmt w:val="bullet"/>
+      <w:lvlText w:val=""/>
+      <w:lvlJc w:val="left"/>
+      <w:pPr>
+        <w:ind w:left="2160" w:hanging="360"/>
+      </w:pPr>
+      <w:rPr>
+        <w:rFonts w:ascii="Wingdings" w:hAnsi="Wingdings" w:hint="default"/>
+      </w:rPr>
+    </w:lvl>
+    <w:lvl w:ilvl="3" w:tplc="04070001" w:tentative="1">
+      <w:start w:val="1"/>
+      <w:numFmt w:val="bullet"/>
+      <w:lvlText w:val=""/>
+      <w:lvlJc w:val="left"/>
+      <w:pPr>
+        <w:ind w:left="2880" w:hanging="360"/>
+      </w:pPr>
+      <w:rPr>
+        <w:rFonts w:ascii="Symbol" w:hAnsi="Symbol" w:hint="default"/>
+      </w:rPr>
+    </w:lvl>
+    <w:lvl w:ilvl="4" w:tplc="04070003" w:tentative="1">
+      <w:start w:val="1"/>
+      <w:numFmt w:val="bullet"/>
+      <w:lvlText w:val="o"/>
+      <w:lvlJc w:val="left"/>
+      <w:pPr>
+        <w:ind w:left="3600" w:hanging="360"/>
+      </w:pPr>
+      <w:rPr>
+        <w:rFonts w:ascii="Courier New" w:hAnsi="Courier New" w:cs="Courier New" w:hint="default"/>
+      </w:rPr>
+    </w:lvl>
+    <w:lvl w:ilvl="5" w:tplc="04070005" w:tentative="1">
+      <w:start w:val="1"/>
+      <w:numFmt w:val="bullet"/>
+      <w:lvlText w:val=""/>
+      <w:lvlJc w:val="left"/>
+      <w:pPr>
+        <w:ind w:left="4320" w:hanging="360"/>
+      </w:pPr>
+      <w:rPr>
+        <w:rFonts w:ascii="Wingdings" w:hAnsi="Wingdings" w:hint="default"/>
+      </w:rPr>
+    </w:lvl>
+    <w:lvl w:ilvl="6" w:tplc="04070001" w:tentative="1">
+      <w:start w:val="1"/>
+      <w:numFmt w:val="bullet"/>
+      <w:lvlText w:val=""/>
+      <w:lvlJc w:val="left"/>
+      <w:pPr>
+        <w:ind w:left="5040" w:hanging="360"/>
+      </w:pPr>
+      <w:rPr>
+        <w:rFonts w:ascii="Symbol" w:hAnsi="Symbol" w:hint="default"/>
+      </w:rPr>
+    </w:lvl>
+    <w:lvl w:ilvl="7" w:tplc="04070003" w:tentative="1">
+      <w:start w:val="1"/>
+      <w:numFmt w:val="bullet"/>
+      <w:lvlText w:val="o"/>
+      <w:lvlJc w:val="left"/>
+      <w:pPr>
+        <w:ind w:left="5760" w:hanging="360"/>
+      </w:pPr>
+      <w:rPr>
+        <w:rFonts w:ascii="Courier New" w:hAnsi="Courier New" w:cs="Courier New" w:hint="default"/>
+      </w:rPr>
+    </w:lvl>
+    <w:lvl w:ilvl="8" w:tplc="04070005" w:tentative="1">
+      <w:start w:val="1"/>
+      <w:numFmt w:val="bullet"/>
+      <w:lvlText w:val=""/>
+      <w:lvlJc w:val="left"/>
+      <w:pPr>
+        <w:ind w:left="6480" w:hanging="360"/>
+      </w:pPr>
+      <w:rPr>
+        <w:rFonts w:ascii="Wingdings" w:hAnsi="Wingdings" w:hint="default"/>
+      </w:rPr>
+    </w:lvl>
+  </w:abstractNum>
+  <w:num w:numId="1" w16cid:durableId="1431127132">
+    <w:abstractNumId w:val="6"/>
+  </w:num>
+  <w:num w:numId="2" w16cid:durableId="1549223338">
+    <w:abstractNumId w:val="7"/>
+  </w:num>
+  <w:num w:numId="3" w16cid:durableId="906575700">
+    <w:abstractNumId w:val="1"/>
+  </w:num>
+  <w:num w:numId="4" w16cid:durableId="883445511">
+    <w:abstractNumId w:val="0"/>
+  </w:num>
+  <w:num w:numId="5" w16cid:durableId="966398904">
+    <w:abstractNumId w:val="3"/>
+  </w:num>
+  <w:num w:numId="6" w16cid:durableId="1537700131">
+    <w:abstractNumId w:val="2"/>
+  </w:num>
+  <w:num w:numId="7" w16cid:durableId="430669264">
+    <w:abstractNumId w:val="9"/>
+  </w:num>
+  <w:num w:numId="8" w16cid:durableId="372312549">
+    <w:abstractNumId w:val="4"/>
+  </w:num>
+  <w:num w:numId="9" w16cid:durableId="1811360035">
+    <w:abstractNumId w:val="8"/>
+  </w:num>
+  <w:num w:numId="10" w16cid:durableId="33777850">
+    <w:abstractNumId w:val="10"/>
+  </w:num>
+  <w:num w:numId="11" w16cid:durableId="1414426296">
+    <w:abstractNumId w:val="5"/>
+  </w:num>
+</w:numbering>
 </file>
 
 <file path=word/styles.xml><?xml version="1.0" encoding="utf-8"?>
@@ -450,7 +2381,6 @@
     <w:next w:val="Standard"/>
     <w:link w:val="berschrift2Zchn"/>
     <w:uiPriority w:val="9"/>
-    <w:semiHidden/>
     <w:unhideWhenUsed/>
     <w:qFormat/>
     <w:rsid w:val="002E448A"/>
@@ -473,7 +2403,6 @@
     <w:next w:val="Standard"/>
     <w:link w:val="berschrift3Zchn"/>
     <w:uiPriority w:val="9"/>
-    <w:semiHidden/>
     <w:unhideWhenUsed/>
     <w:qFormat/>
     <w:rsid w:val="002E448A"/>
@@ -496,7 +2425,6 @@
     <w:next w:val="Standard"/>
     <w:link w:val="berschrift4Zchn"/>
     <w:uiPriority w:val="9"/>
-    <w:semiHidden/>
     <w:unhideWhenUsed/>
     <w:qFormat/>
     <w:rsid w:val="002E448A"/>
@@ -667,7 +2595,6 @@
     <w:basedOn w:val="Absatz-Standardschriftart"/>
     <w:link w:val="berschrift2"/>
     <w:uiPriority w:val="9"/>
-    <w:semiHidden/>
     <w:rsid w:val="002E448A"/>
     <w:rPr>
       <w:rFonts w:asciiTheme="majorHAnsi" w:eastAsiaTheme="majorEastAsia" w:hAnsiTheme="majorHAnsi" w:cstheme="majorBidi"/>
@@ -681,7 +2608,6 @@
     <w:basedOn w:val="Absatz-Standardschriftart"/>
     <w:link w:val="berschrift3"/>
     <w:uiPriority w:val="9"/>
-    <w:semiHidden/>
     <w:rsid w:val="002E448A"/>
     <w:rPr>
       <w:rFonts w:eastAsiaTheme="majorEastAsia" w:cstheme="majorBidi"/>
@@ -695,7 +2621,6 @@
     <w:basedOn w:val="Absatz-Standardschriftart"/>
     <w:link w:val="berschrift4"/>
     <w:uiPriority w:val="9"/>
-    <w:semiHidden/>
     <w:rsid w:val="002E448A"/>
     <w:rPr>
       <w:rFonts w:eastAsiaTheme="majorEastAsia" w:cstheme="majorBidi"/>

</xml_diff>